<commit_message>
Fixing an error within the docs
</commit_message>
<xml_diff>
--- a/Web_Store/Dokumentacja.docx
+++ b/Web_Store/Dokumentacja.docx
@@ -633,6 +633,9 @@
         <w:jc w:val="center"/>
       </w:pPr>
       <w:r>
+        <w:rPr>
+          <w:noProof/>
+        </w:rPr>
         <w:drawing>
           <wp:inline distT="0" distB="0" distL="0" distR="0">
             <wp:extent cx="5721350" cy="6363335"/>
@@ -697,14 +700,13 @@
       <w:r>
         <w:rPr>
           <w:noProof/>
-          <w:lang w:val="pl-PL"/>
         </w:rPr>
         <w:lastRenderedPageBreak/>
         <w:drawing>
           <wp:inline distT="0" distB="0" distL="0" distR="0">
-            <wp:extent cx="4422321" cy="4947531"/>
+            <wp:extent cx="3819477" cy="6994227"/>
             <wp:effectExtent l="19050" t="0" r="0" b="0"/>
-            <wp:docPr id="7" name="Obraz 7"/>
+            <wp:docPr id="1" name="Obraz 1"/>
             <wp:cNvGraphicFramePr>
               <a:graphicFrameLocks xmlns:a="http://schemas.openxmlformats.org/drawingml/2006/main" noChangeAspect="1"/>
             </wp:cNvGraphicFramePr>
@@ -712,13 +714,13 @@
               <a:graphicData uri="http://schemas.openxmlformats.org/drawingml/2006/picture">
                 <pic:pic xmlns:pic="http://schemas.openxmlformats.org/drawingml/2006/picture">
                   <pic:nvPicPr>
-                    <pic:cNvPr id="0" name="Picture 7"/>
+                    <pic:cNvPr id="0" name="Picture 1"/>
                     <pic:cNvPicPr>
                       <a:picLocks noChangeAspect="1" noChangeArrowheads="1"/>
                     </pic:cNvPicPr>
                   </pic:nvPicPr>
                   <pic:blipFill>
-                    <a:blip r:embed="rId8" cstate="print"/>
+                    <a:blip r:embed="rId8"/>
                     <a:srcRect/>
                     <a:stretch>
                       <a:fillRect/>
@@ -727,7 +729,7 @@
                   <pic:spPr bwMode="auto">
                     <a:xfrm>
                       <a:off x="0" y="0"/>
-                      <a:ext cx="4422321" cy="4947531"/>
+                      <a:ext cx="3820969" cy="6996960"/>
                     </a:xfrm>
                     <a:prstGeom prst="rect">
                       <a:avLst/>
@@ -1730,7 +1732,7 @@
         <w:rFonts w:ascii="Arial" w:eastAsia="Arial" w:hAnsi="Arial" w:cs="Arial"/>
         <w:sz w:val="22"/>
         <w:szCs w:val="22"/>
-        <w:lang w:eastAsia="pl-PL" w:bidi="ar-SA"/>
+        <w:lang w:val="pl-PL" w:eastAsia="pl-PL" w:bidi="ar-SA"/>
       </w:rPr>
     </w:rPrDefault>
     <w:pPrDefault>
@@ -1881,6 +1883,7 @@
   <w:style w:type="paragraph" w:default="1" w:styleId="Normalny">
     <w:name w:val="Normal"/>
     <w:qFormat/>
+    <w:rsid w:val="00B17AC5"/>
   </w:style>
   <w:style w:type="paragraph" w:styleId="Nagwek1">
     <w:name w:val="heading 1"/>

</xml_diff>

<commit_message>
Correcting the documentation, adding the images directory to .gitignore
</commit_message>
<xml_diff>
--- a/Web_Store/Dokumentacja.docx
+++ b/Web_Store/Dokumentacja.docx
@@ -69,29 +69,97 @@
     </w:p>
     <w:p>
       <w:r>
-        <w:t>Stronie startowa zmienia się w zależności od statusu użytkownika. Jeżeli odwiedzający jest niezalogowany bądź niezarejestrowany,  zostaje przekierowany na stronę logowania.</w:t>
-      </w:r>
-      <w:r>
-        <w:t xml:space="preserve"> Jeżeli odwiedzający jest zalogowany, zostaje przekierowany na stronę z produktami.</w:t>
+        <w:t xml:space="preserve">Projekt </w:t>
+      </w:r>
+      <w:r>
+        <w:t>Sklep Internetowy</w:t>
+      </w:r>
+      <w:r>
+        <w:t xml:space="preserve"> to aplikacja internetowa</w:t>
+      </w:r>
+      <w:r>
+        <w:t xml:space="preserve"> przedstawiająca stronę prostego sklepu internetowego</w:t>
+      </w:r>
+      <w:r>
+        <w:t xml:space="preserve"> napisana w ASP.NET Core 6.0 </w:t>
+      </w:r>
+      <w:r>
+        <w:t>przy użyciu Entity Framework</w:t>
+      </w:r>
+      <w:r>
+        <w:t>.</w:t>
       </w:r>
     </w:p>
     <w:p/>
     <w:p>
       <w:r>
-        <w:t>Rejestrujący konto ma możliwość wyboru, czy chce zarejestrować się jako kupujący czy sprzedawca. Każde z dwóch rodzajów kont posiada inne uprawnienia, i może uzywać strony do innych celów.</w:t>
-      </w:r>
-    </w:p>
-    <w:p>
-      <w:r>
-        <w:t>Każdy użytkownik może logować się, oraz ma dostęp do edycji własnych danych.</w:t>
-      </w:r>
-    </w:p>
+        <w:t>Strona</w:t>
+      </w:r>
+      <w:r>
+        <w:t xml:space="preserve"> startowa</w:t>
+      </w:r>
+      <w:r>
+        <w:t xml:space="preserve"> projektu</w:t>
+      </w:r>
+      <w:r>
+        <w:t xml:space="preserve"> zmienia się w zależności od statusu użytkownika</w:t>
+      </w:r>
+      <w:r>
+        <w:t>, j</w:t>
+      </w:r>
+      <w:r>
+        <w:t>eżeli odwiedzający jest niezalo</w:t>
+      </w:r>
+      <w:r>
+        <w:t xml:space="preserve">gowany bądź niezarejestrowany </w:t>
+      </w:r>
+      <w:r>
+        <w:t>zostaje</w:t>
+      </w:r>
+      <w:r>
+        <w:t xml:space="preserve"> on</w:t>
+      </w:r>
+      <w:r>
+        <w:t xml:space="preserve"> przekierowany na stronę logowania.</w:t>
+      </w:r>
+      <w:r>
+        <w:t xml:space="preserve"> Jeżeli odwiedzający jest zalogowany, </w:t>
+      </w:r>
+      <w:r>
+        <w:t>strona startowa przekierowuje na listę produktów.</w:t>
+      </w:r>
+    </w:p>
+    <w:p/>
+    <w:p>
+      <w:r>
+        <w:t xml:space="preserve">Rejestrujący konto ma możliwość wyboru, czy chce zarejestrować się jako kupujący czy sprzedawca. Każde z dwóch rodzajów kont posiada inne uprawnienia, </w:t>
+      </w:r>
+      <w:r>
+        <w:t>i może wyświetlać inne podstrony aplikacji. Jedyną wspólną częścią, niezmienną w zależności od typu konta, jest strona logowania oraz strona edycji szczegółów konta.</w:t>
+      </w:r>
+    </w:p>
+    <w:p/>
     <w:p>
       <w:r>
         <w:t>Kupujący ma możliwość przeglądania katalogu dostępnych produktów, a n</w:t>
       </w:r>
       <w:r>
-        <w:t>astępnie dodanie ich do koszyka. Po dodaniu do koszyka, użytkownik może sfinalizować swoje zamówienie, po czym może obserwować jego status. Kupujący może również przeglądać historię swoich zamówień.</w:t>
+        <w:t>a</w:t>
+      </w:r>
+      <w:r>
+        <w:t xml:space="preserve">stępnie dodanie ich do koszyka, gdzie </w:t>
+      </w:r>
+      <w:r>
+        <w:t xml:space="preserve">użytkownik może </w:t>
+      </w:r>
+      <w:r>
+        <w:t xml:space="preserve">sfinalizować swoje zamówienie. </w:t>
+      </w:r>
+      <w:r>
+        <w:t>Kupujący może również prze</w:t>
+      </w:r>
+      <w:r>
+        <w:t>glądać historię swoich zamówień, a także statusy aktualnych zamówień.</w:t>
       </w:r>
     </w:p>
     <w:p>
@@ -102,19 +170,39 @@
         <w:t xml:space="preserve"> bez możliwości dodania do koszyka. </w:t>
       </w:r>
       <w:r>
-        <w:t>Sprzedawca ręcznie zmienia status zamówienia</w:t>
-      </w:r>
-      <w:r>
-        <w:t>, aby dostarcze</w:t>
-      </w:r>
-      <w:r>
-        <w:t>nie produktu doszło do skutku.</w:t>
+        <w:t>Statusy zamówień muszą być manualnie edytowane przez sprzedawców poprzez przycisk zmiany statusu na stronie z detalami zamówienia.</w:t>
       </w:r>
     </w:p>
     <w:p/>
     <w:p>
       <w:r>
-        <w:t>Konto administratora posiada własne panele do zarządzania kategoriami oraz użytkownikami.</w:t>
+        <w:t xml:space="preserve">Konto administratora </w:t>
+      </w:r>
+      <w:r>
+        <w:t>jest unikalne, i jako jedyne może usuwać zarejestrowanych użytkowników, zarządzać wszystkimi produktami a także kategoriami.</w:t>
+      </w:r>
+    </w:p>
+    <w:p>
+      <w:pPr>
+        <w:pStyle w:val="Bezodstpw"/>
+      </w:pPr>
+      <w:r>
+        <w:t xml:space="preserve">W systemie istnieje tylko jedno konto administratora, na które można zalogować się adresem e-mail </w:t>
+      </w:r>
+      <w:r>
+        <w:rPr>
+          <w:rFonts w:ascii="Consolas" w:hAnsi="Consolas"/>
+        </w:rPr>
+        <w:t>admin@admin.com</w:t>
+      </w:r>
+      <w:r>
+        <w:t xml:space="preserve"> oraz domyślnym hasłem </w:t>
+      </w:r>
+      <w:r>
+        <w:rPr>
+          <w:rFonts w:ascii="Consolas" w:hAnsi="Consolas"/>
+        </w:rPr>
+        <w:t>Admin1!</w:t>
       </w:r>
     </w:p>
     <w:p>
@@ -490,6 +578,7 @@
         </w:numPr>
       </w:pPr>
       <w:r>
+        <w:lastRenderedPageBreak/>
         <w:t>zarządzanie produktami</w:t>
       </w:r>
       <w:r>
@@ -570,7 +659,6 @@
         </w:numPr>
       </w:pPr>
       <w:r>
-        <w:lastRenderedPageBreak/>
         <w:t>edycja i usuwanie</w:t>
       </w:r>
       <w:r>
@@ -2197,6 +2285,17 @@
       <w:contextualSpacing/>
     </w:pPr>
   </w:style>
+  <w:style w:type="character" w:styleId="Hipercze">
+    <w:name w:val="Hyperlink"/>
+    <w:basedOn w:val="Domylnaczcionkaakapitu"/>
+    <w:uiPriority w:val="99"/>
+    <w:unhideWhenUsed/>
+    <w:rsid w:val="00B124D8"/>
+    <w:rPr>
+      <w:color w:val="0000FF" w:themeColor="hyperlink"/>
+      <w:u w:val="single"/>
+    </w:rPr>
+  </w:style>
 </w:styles>
 </file>
 

</xml_diff>